<commit_message>
add ResetDatabase.java to auto reset database
</commit_message>
<xml_diff>
--- a/testResults.docx
+++ b/testResults.docx
@@ -463,6 +463,108 @@
       </w:r>
     </w:p>
     <w:p/>
+    <w:p>
+      <w:r>
+        <w:rPr>
+          <w:noProof/>
+        </w:rPr>
+        <w:drawing>
+          <wp:inline distT="0" distB="0" distL="0" distR="0" wp14:anchorId="1C3CC174" wp14:editId="7A2D23F7">
+            <wp:extent cx="5274310" cy="2566670"/>
+            <wp:effectExtent l="0" t="0" r="2540" b="5080"/>
+            <wp:docPr id="11" name="图片 11" descr="电脑屏幕的照片上有文字&#10;&#10;描述已自动生成"/>
+            <wp:cNvGraphicFramePr>
+              <a:graphicFrameLocks xmlns:a="http://schemas.openxmlformats.org/drawingml/2006/main" noChangeAspect="1"/>
+            </wp:cNvGraphicFramePr>
+            <a:graphic xmlns:a="http://schemas.openxmlformats.org/drawingml/2006/main">
+              <a:graphicData uri="http://schemas.openxmlformats.org/drawingml/2006/picture">
+                <pic:pic xmlns:pic="http://schemas.openxmlformats.org/drawingml/2006/picture">
+                  <pic:nvPicPr>
+                    <pic:cNvPr id="11" name="图片 11" descr="电脑屏幕的照片上有文字&#10;&#10;描述已自动生成"/>
+                    <pic:cNvPicPr/>
+                  </pic:nvPicPr>
+                  <pic:blipFill>
+                    <a:blip r:embed="rId14"/>
+                    <a:stretch>
+                      <a:fillRect/>
+                    </a:stretch>
+                  </pic:blipFill>
+                  <pic:spPr>
+                    <a:xfrm>
+                      <a:off x="0" y="0"/>
+                      <a:ext cx="5274310" cy="2566670"/>
+                    </a:xfrm>
+                    <a:prstGeom prst="rect">
+                      <a:avLst/>
+                    </a:prstGeom>
+                  </pic:spPr>
+                </pic:pic>
+              </a:graphicData>
+            </a:graphic>
+          </wp:inline>
+        </w:drawing>
+      </w:r>
+    </w:p>
+    <w:p>
+      <w:r>
+        <w:rPr>
+          <w:noProof/>
+        </w:rPr>
+        <w:drawing>
+          <wp:inline distT="0" distB="0" distL="0" distR="0" wp14:anchorId="726665CD" wp14:editId="404D557E">
+            <wp:extent cx="5274310" cy="2295525"/>
+            <wp:effectExtent l="0" t="0" r="2540" b="9525"/>
+            <wp:docPr id="12" name="图片 12" descr="文本&#10;&#10;描述已自动生成"/>
+            <wp:cNvGraphicFramePr>
+              <a:graphicFrameLocks xmlns:a="http://schemas.openxmlformats.org/drawingml/2006/main" noChangeAspect="1"/>
+            </wp:cNvGraphicFramePr>
+            <a:graphic xmlns:a="http://schemas.openxmlformats.org/drawingml/2006/main">
+              <a:graphicData uri="http://schemas.openxmlformats.org/drawingml/2006/picture">
+                <pic:pic xmlns:pic="http://schemas.openxmlformats.org/drawingml/2006/picture">
+                  <pic:nvPicPr>
+                    <pic:cNvPr id="12" name="图片 12" descr="文本&#10;&#10;描述已自动生成"/>
+                    <pic:cNvPicPr/>
+                  </pic:nvPicPr>
+                  <pic:blipFill>
+                    <a:blip r:embed="rId15"/>
+                    <a:stretch>
+                      <a:fillRect/>
+                    </a:stretch>
+                  </pic:blipFill>
+                  <pic:spPr>
+                    <a:xfrm>
+                      <a:off x="0" y="0"/>
+                      <a:ext cx="5274310" cy="2295525"/>
+                    </a:xfrm>
+                    <a:prstGeom prst="rect">
+                      <a:avLst/>
+                    </a:prstGeom>
+                  </pic:spPr>
+                </pic:pic>
+              </a:graphicData>
+            </a:graphic>
+          </wp:inline>
+        </w:drawing>
+      </w:r>
+    </w:p>
+    <w:p/>
+    <w:p/>
+    <w:p>
+      <w:pPr>
+        <w:rPr>
+          <w:rFonts w:hint="eastAsia"/>
+        </w:rPr>
+      </w:pPr>
+      <w:r>
+        <w:t>Package size: 100</w:t>
+      </w:r>
+      <w:r>
+        <w:t>00</w:t>
+      </w:r>
+      <w:r>
+        <w:t>, loaded records: 500,000</w:t>
+      </w:r>
+    </w:p>
     <w:p>
       <w:pPr>
         <w:rPr>
@@ -875,7 +977,7 @@
   <w:style w:type="paragraph" w:default="1" w:styleId="a">
     <w:name w:val="Normal"/>
     <w:qFormat/>
-    <w:rsid w:val="0026063C"/>
+    <w:rsid w:val="005A7D63"/>
     <w:pPr>
       <w:widowControl w:val="0"/>
       <w:jc w:val="both"/>

</xml_diff>